<commit_message>
Change erd and relation model
</commit_message>
<xml_diff>
--- a/model_relashion.docx
+++ b/model_relashion.docx
@@ -35,6 +35,7 @@
       <w:r>
         <w:t>(</w:t>
       </w:r>
+      <w:proofErr w:type="spellStart"/>
       <w:proofErr w:type="gramEnd"/>
       <w:r>
         <w:rPr>
@@ -42,19 +43,15 @@
         </w:rPr>
         <w:t>id_user</w:t>
       </w:r>
-      <w:r>
-        <w:t xml:space="preserve"> ,total_points</w:t>
-      </w:r>
-      <w:r>
-        <w:t xml:space="preserve">, </w:t>
-      </w:r>
-      <w:r>
-        <w:rPr>
-          <w:b/>
-          <w:bCs/>
-        </w:rPr>
-        <w:t>id_class</w:t>
-      </w:r>
+      <w:proofErr w:type="spellEnd"/>
+      <w:r>
+        <w:t xml:space="preserve"> ,</w:t>
+      </w:r>
+      <w:proofErr w:type="spellStart"/>
+      <w:r>
+        <w:t>total_points</w:t>
+      </w:r>
+      <w:proofErr w:type="spellEnd"/>
       <w:r>
         <w:t>)</w:t>
       </w:r>
@@ -561,6 +558,7 @@
         </w:rPr>
         <w:t xml:space="preserve"> </w:t>
       </w:r>
+      <w:proofErr w:type="gramStart"/>
       <w:r>
         <w:rPr>
           <w:b/>
@@ -568,6 +566,7 @@
         </w:rPr>
         <w:t>Task(</w:t>
       </w:r>
+      <w:proofErr w:type="gramEnd"/>
       <w:r>
         <w:rPr>
           <w:u w:val="single"/>

</xml_diff>